<commit_message>
add câu hỏi c4
</commit_message>
<xml_diff>
--- a/TraLoiCauHoi/NguyenTrungDung_C3_CauHoi.docx
+++ b/TraLoiCauHoi/NguyenTrungDung_C3_CauHoi.docx
@@ -5,11 +5,15 @@
     <w:p>
       <w:pPr>
         <w:rPr>
-          <w:sz w:val="32"/>
-        </w:rPr>
-      </w:pPr>
-      <w:r>
-        <w:rPr>
+          <w:b/>
+          <w:bCs/>
+          <w:sz w:val="32"/>
+        </w:rPr>
+      </w:pPr>
+      <w:r>
+        <w:rPr>
+          <w:b/>
+          <w:bCs/>
           <w:sz w:val="32"/>
         </w:rPr>
         <w:t xml:space="preserve">Câu 1: Trong các phương pháp sắp xếp thứ tự đã học, phương pháp nào tối ưu nhất và kém tối ưu nhất. Tại sao? </w:t>
@@ -112,11 +116,15 @@
     <w:p>
       <w:pPr>
         <w:rPr>
-          <w:sz w:val="32"/>
-        </w:rPr>
-      </w:pPr>
-      <w:r>
-        <w:rPr>
+          <w:b/>
+          <w:bCs/>
+          <w:sz w:val="32"/>
+        </w:rPr>
+      </w:pPr>
+      <w:r>
+        <w:rPr>
+          <w:b/>
+          <w:bCs/>
           <w:sz w:val="32"/>
         </w:rPr>
         <w:t>Câu 2:Trong các phương pháp tìm kiếm đã học, trường hợp nào cả hai phương pháp đều như nhau ?  Giải thích tại sao ?</w:t>
@@ -134,24 +142,28 @@
         </w:rPr>
         <w:t>Trường hợp cả hai phương pháp đều như nhau khi chúng cùng tìm kiếm một giá trị x trong mảng chỉ có 1 phần tử hoặc không có phần tử nào. Cả hai phương pháp đều xét phần tử đầu tiên (duy nhất) nếu bằng x thì báo tìm thấy, ngược lại không tìm thấy trong mảng.</w:t>
       </w:r>
+    </w:p>
+    <w:p>
+      <w:pPr>
+        <w:rPr>
+          <w:sz w:val="32"/>
+        </w:rPr>
+      </w:pPr>
       <w:bookmarkStart w:id="0" w:name="_GoBack"/>
       <w:bookmarkEnd w:id="0"/>
     </w:p>
     <w:p>
       <w:pPr>
         <w:rPr>
-          <w:sz w:val="32"/>
-        </w:rPr>
-      </w:pPr>
-    </w:p>
-    <w:p>
-      <w:pPr>
-        <w:rPr>
-          <w:sz w:val="32"/>
-        </w:rPr>
-      </w:pPr>
-      <w:r>
-        <w:rPr>
+          <w:b/>
+          <w:bCs/>
+          <w:sz w:val="32"/>
+        </w:rPr>
+      </w:pPr>
+      <w:r>
+        <w:rPr>
+          <w:b/>
+          <w:bCs/>
           <w:sz w:val="32"/>
         </w:rPr>
         <w:t>Câu 3:Ngoài các phương pháp sắp xếp thứ tự đã học, hãy tìm hiểu một số phương pháp sắp xếp khác, giới thiệu và giải thích ?</w:t>

</xml_diff>